<commit_message>
Modificada la clase AVL y optimizada para asegurar el O(log n)
</commit_message>
<xml_diff>
--- a/docs/ED-Proyecto-Entrega2-reporte-Equipo-4.docx
+++ b/docs/ED-Proyecto-Entrega2-reporte-Equipo-4.docx
@@ -3721,7 +3721,13 @@
         <w:rPr>
           <w:lang w:val="es-ES"/>
         </w:rPr>
-        <w:t xml:space="preserve">DESCRIPCIÓN DE LA INTERFAZ DE USUARIO PRELIMINAR </w:t>
+        <w:t>AVANCE</w:t>
+      </w:r>
+      <w:r>
+        <w:rPr>
+          <w:lang w:val="es-ES"/>
+        </w:rPr>
+        <w:t xml:space="preserve"> DE LA INTERFAZ DE USUARIO PRELIMINAR </w:t>
       </w:r>
     </w:p>
     <w:p>
@@ -3747,7 +3753,35 @@
           <w:color w:val="000000"/>
           <w:lang w:val="es-ES"/>
         </w:rPr>
-        <w:t xml:space="preserve">A continuación, algunas imágenes que muestran la interfaz de usuario planteada. Todas las imágenes serán de la interfaz </w:t>
+        <w:t>A continuación, algunas imágenes que muestran la interfaz de usuario</w:t>
+      </w:r>
+      <w:r>
+        <w:rPr>
+          <w:color w:val="000000"/>
+          <w:lang w:val="es-ES"/>
+        </w:rPr>
+        <w:t xml:space="preserve"> implementada hasta ahora</w:t>
+      </w:r>
+      <w:r>
+        <w:rPr>
+          <w:color w:val="000000"/>
+          <w:lang w:val="es-ES"/>
+        </w:rPr>
+        <w:t>. Todas las imágenes s</w:t>
+      </w:r>
+      <w:r>
+        <w:rPr>
+          <w:color w:val="000000"/>
+          <w:lang w:val="es-ES"/>
+        </w:rPr>
+        <w:t>on</w:t>
+      </w:r>
+      <w:r>
+        <w:rPr>
+          <w:color w:val="000000"/>
+          <w:lang w:val="es-ES"/>
+        </w:rPr>
+        <w:t xml:space="preserve"> de la interfaz </w:t>
       </w:r>
       <w:r>
         <w:rPr>
@@ -3768,7 +3802,21 @@
           <w:color w:val="000000"/>
           <w:lang w:val="es-ES"/>
         </w:rPr>
-        <w:t>, esto porque la estructura general es la misma.</w:t>
+        <w:t>, esto porque</w:t>
+      </w:r>
+      <w:r>
+        <w:rPr>
+          <w:color w:val="000000"/>
+          <w:lang w:val="es-ES"/>
+        </w:rPr>
+        <w:t xml:space="preserve"> es la interfaz más adelantada y porque</w:t>
+      </w:r>
+      <w:r>
+        <w:rPr>
+          <w:color w:val="000000"/>
+          <w:lang w:val="es-ES"/>
+        </w:rPr>
+        <w:t xml:space="preserve"> la estructura general es la misma.</w:t>
       </w:r>
       <w:r>
         <w:rPr>
@@ -3833,9 +3881,9 @@
           <w:lang w:val="es-ES"/>
         </w:rPr>
         <w:drawing>
-          <wp:inline distT="0" distB="0" distL="0" distR="0" wp14:anchorId="4F89AC37" wp14:editId="1D6C5EA8">
-            <wp:extent cx="2597150" cy="2274567"/>
-            <wp:effectExtent l="0" t="0" r="0" b="0"/>
+          <wp:inline distT="0" distB="0" distL="0" distR="0" wp14:anchorId="4F89AC37" wp14:editId="67681C09">
+            <wp:extent cx="2620876" cy="2261147"/>
+            <wp:effectExtent l="0" t="0" r="8255" b="6350"/>
             <wp:docPr id="2" name="Imagen 2"/>
             <wp:cNvGraphicFramePr>
               <a:graphicFrameLocks xmlns:a="http://schemas.openxmlformats.org/drawingml/2006/main" noChangeAspect="1"/>
@@ -3848,7 +3896,7 @@
                     <pic:cNvPicPr/>
                   </pic:nvPicPr>
                   <pic:blipFill>
-                    <a:blip r:embed="rId7" cstate="print">
+                    <a:blip r:embed="rId7">
                       <a:extLst>
                         <a:ext uri="{28A0092B-C50C-407E-A947-70E740481C1C}">
                           <a14:useLocalDpi xmlns:a14="http://schemas.microsoft.com/office/drawing/2010/main" val="0"/>
@@ -3862,7 +3910,7 @@
                   <pic:spPr>
                     <a:xfrm>
                       <a:off x="0" y="0"/>
-                      <a:ext cx="2620876" cy="2295346"/>
+                      <a:ext cx="2620876" cy="2261147"/>
                     </a:xfrm>
                     <a:prstGeom prst="rect">
                       <a:avLst/>
@@ -3934,9 +3982,9 @@
           <w:lang w:val="es-ES"/>
         </w:rPr>
         <w:drawing>
-          <wp:inline distT="0" distB="0" distL="0" distR="0" wp14:anchorId="72056B41" wp14:editId="7F9D5EE1">
-            <wp:extent cx="2559050" cy="2234091"/>
-            <wp:effectExtent l="0" t="0" r="0" b="0"/>
+          <wp:inline distT="0" distB="0" distL="0" distR="0" wp14:anchorId="72056B41" wp14:editId="303190E1">
+            <wp:extent cx="2576742" cy="2223071"/>
+            <wp:effectExtent l="0" t="0" r="0" b="6350"/>
             <wp:docPr id="3" name="Imagen 3"/>
             <wp:cNvGraphicFramePr>
               <a:graphicFrameLocks xmlns:a="http://schemas.openxmlformats.org/drawingml/2006/main" noChangeAspect="1"/>
@@ -3949,7 +3997,7 @@
                     <pic:cNvPicPr/>
                   </pic:nvPicPr>
                   <pic:blipFill>
-                    <a:blip r:embed="rId8" cstate="print">
+                    <a:blip r:embed="rId8">
                       <a:extLst>
                         <a:ext uri="{28A0092B-C50C-407E-A947-70E740481C1C}">
                           <a14:useLocalDpi xmlns:a14="http://schemas.microsoft.com/office/drawing/2010/main" val="0"/>
@@ -3963,7 +4011,7 @@
                   <pic:spPr>
                     <a:xfrm>
                       <a:off x="0" y="0"/>
-                      <a:ext cx="2576742" cy="2249536"/>
+                      <a:ext cx="2576742" cy="2223071"/>
                     </a:xfrm>
                     <a:prstGeom prst="rect">
                       <a:avLst/>
@@ -4035,9 +4083,9 @@
           <w:lang w:val="es-ES"/>
         </w:rPr>
         <w:drawing>
-          <wp:inline distT="0" distB="0" distL="0" distR="0" wp14:anchorId="40196F3B" wp14:editId="2B7E6745">
-            <wp:extent cx="2421451" cy="2108200"/>
-            <wp:effectExtent l="0" t="0" r="0" b="6350"/>
+          <wp:inline distT="0" distB="0" distL="0" distR="0" wp14:anchorId="40196F3B" wp14:editId="0743340B">
+            <wp:extent cx="2435388" cy="2101119"/>
+            <wp:effectExtent l="0" t="0" r="3175" b="0"/>
             <wp:docPr id="4" name="Imagen 4"/>
             <wp:cNvGraphicFramePr>
               <a:graphicFrameLocks xmlns:a="http://schemas.openxmlformats.org/drawingml/2006/main" noChangeAspect="1"/>
@@ -4050,7 +4098,7 @@
                     <pic:cNvPicPr/>
                   </pic:nvPicPr>
                   <pic:blipFill>
-                    <a:blip r:embed="rId9" cstate="print">
+                    <a:blip r:embed="rId9">
                       <a:extLst>
                         <a:ext uri="{28A0092B-C50C-407E-A947-70E740481C1C}">
                           <a14:useLocalDpi xmlns:a14="http://schemas.microsoft.com/office/drawing/2010/main" val="0"/>
@@ -4064,7 +4112,7 @@
                   <pic:spPr>
                     <a:xfrm>
                       <a:off x="0" y="0"/>
-                      <a:ext cx="2435388" cy="2120334"/>
+                      <a:ext cx="2435388" cy="2101119"/>
                     </a:xfrm>
                     <a:prstGeom prst="rect">
                       <a:avLst/>
@@ -4137,9 +4185,9 @@
         </w:rPr>
         <w:lastRenderedPageBreak/>
         <w:drawing>
-          <wp:inline distT="0" distB="0" distL="0" distR="0" wp14:anchorId="77009EE4" wp14:editId="65C4D8B5">
-            <wp:extent cx="2349500" cy="2052083"/>
-            <wp:effectExtent l="0" t="0" r="0" b="5715"/>
+          <wp:inline distT="0" distB="0" distL="0" distR="0" wp14:anchorId="77009EE4" wp14:editId="23207940">
+            <wp:extent cx="2366432" cy="2041627"/>
+            <wp:effectExtent l="0" t="0" r="0" b="0"/>
             <wp:docPr id="5" name="Imagen 5"/>
             <wp:cNvGraphicFramePr>
               <a:graphicFrameLocks xmlns:a="http://schemas.openxmlformats.org/drawingml/2006/main" noChangeAspect="1"/>
@@ -4152,7 +4200,7 @@
                     <pic:cNvPicPr/>
                   </pic:nvPicPr>
                   <pic:blipFill>
-                    <a:blip r:embed="rId10" cstate="print">
+                    <a:blip r:embed="rId10">
                       <a:extLst>
                         <a:ext uri="{28A0092B-C50C-407E-A947-70E740481C1C}">
                           <a14:useLocalDpi xmlns:a14="http://schemas.microsoft.com/office/drawing/2010/main" val="0"/>
@@ -4166,7 +4214,7 @@
                   <pic:spPr>
                     <a:xfrm>
                       <a:off x="0" y="0"/>
-                      <a:ext cx="2366432" cy="2066872"/>
+                      <a:ext cx="2366432" cy="2041627"/>
                     </a:xfrm>
                     <a:prstGeom prst="rect">
                       <a:avLst/>
@@ -4206,7 +4254,27 @@
           <w:szCs w:val="18"/>
           <w:lang w:val="es-ES"/>
         </w:rPr>
-        <w:t>Imagen que muestra la apariencia general de la funcionalidad generador de graficas.</w:t>
+        <w:t xml:space="preserve">Imagen que muestra la apariencia general de la funcionalidad </w:t>
+      </w:r>
+      <w:r>
+        <w:rPr>
+          <w:i/>
+          <w:iCs/>
+          <w:sz w:val="18"/>
+          <w:szCs w:val="18"/>
+          <w:lang w:val="es-ES"/>
+        </w:rPr>
+        <w:t>de administración de vacunas</w:t>
+      </w:r>
+      <w:r>
+        <w:rPr>
+          <w:i/>
+          <w:iCs/>
+          <w:sz w:val="18"/>
+          <w:szCs w:val="18"/>
+          <w:lang w:val="es-ES"/>
+        </w:rPr>
+        <w:t>.</w:t>
       </w:r>
     </w:p>
     <w:p>
@@ -4304,7 +4372,7 @@
           <w:sz w:val="22"/>
           <w:szCs w:val="22"/>
         </w:rPr>
-        <w:t>PROTOTIPO DE SOFTWARE INICIAL</w:t>
+        <w:t>DESCRIPCIÓN GENERAL SEGUNDO PROTOTIPO</w:t>
       </w:r>
     </w:p>
     <w:p>
@@ -4325,19 +4393,31 @@
         <w:rPr>
           <w:lang w:val="es-ES"/>
         </w:rPr>
-        <w:t xml:space="preserve">a la primera entrega, en el prototipo de software inicial se dio prioridad al acceso del perfil de Administrador, así como una implementación base de las funcionalidades para la administración de datos (pacientes, funcionarios, vacunas). Todo lo anterior a través de un manejo de entrada y salida de datos por consola, a modo de interfaz </w:t>
-      </w:r>
-      <w:r>
-        <w:rPr>
-          <w:lang w:val="es-ES"/>
-        </w:rPr>
-        <w:t>gráfica</w:t>
-      </w:r>
-      <w:r>
-        <w:rPr>
-          <w:lang w:val="es-ES"/>
-        </w:rPr>
-        <w:t xml:space="preserve"> primitiva. El almacenamiento del prototipo inicial </w:t>
+        <w:t xml:space="preserve">a la </w:t>
+      </w:r>
+      <w:r>
+        <w:rPr>
+          <w:lang w:val="es-ES"/>
+        </w:rPr>
+        <w:t xml:space="preserve">segunda </w:t>
+      </w:r>
+      <w:r>
+        <w:rPr>
+          <w:lang w:val="es-ES"/>
+        </w:rPr>
+        <w:t xml:space="preserve">entrega, en el prototipo de software se dio prioridad al acceso del perfil de Administrador, así como </w:t>
+      </w:r>
+      <w:r>
+        <w:rPr>
+          <w:lang w:val="es-ES"/>
+        </w:rPr>
+        <w:t>el avance en el desarrollo de la interfaz gráfica y la implementación de árboles AVL para hacer más eficientes algunas funcionalidades</w:t>
+      </w:r>
+      <w:r>
+        <w:rPr>
+          <w:lang w:val="es-ES"/>
+        </w:rPr>
+        <w:t xml:space="preserve">. El almacenamiento del prototipo </w:t>
       </w:r>
       <w:r>
         <w:rPr>
@@ -4393,6 +4473,12 @@
           <w:lang w:val="es-ES"/>
         </w:rPr>
         <w:t>estructuras de datos</w:t>
+      </w:r>
+      <w:r>
+        <w:rPr>
+          <w:lang w:val="es-ES"/>
+        </w:rPr>
+        <w:t xml:space="preserve"> (ARBOLES)</w:t>
       </w:r>
     </w:p>
     <w:bookmarkEnd w:id="3"/>

</xml_diff>

<commit_message>
Se agrego el enlace del video
</commit_message>
<xml_diff>
--- a/docs/ED-Proyecto-Entrega2-reporte-Equipo-4.docx
+++ b/docs/ED-Proyecto-Entrega2-reporte-Equipo-4.docx
@@ -16,7 +16,23 @@
           <w:b/>
           <w:bCs/>
         </w:rPr>
-        <w:t>Carlos Andrés Rios Rojas</w:t>
+        <w:t xml:space="preserve">Carlos Andrés </w:t>
+      </w:r>
+      <w:proofErr w:type="spellStart"/>
+      <w:r>
+        <w:rPr>
+          <w:b/>
+          <w:bCs/>
+        </w:rPr>
+        <w:t>Rios</w:t>
+      </w:r>
+      <w:proofErr w:type="spellEnd"/>
+      <w:r>
+        <w:rPr>
+          <w:b/>
+          <w:bCs/>
+        </w:rPr>
+        <w:t xml:space="preserve"> Rojas</w:t>
       </w:r>
       <w:r>
         <w:rPr>
@@ -711,7 +727,6 @@
           <w:szCs w:val="20"/>
           <w:lang w:val="es-ES"/>
         </w:rPr>
-        <w:lastRenderedPageBreak/>
         <w:t>Administración de datos de pacientes</w:t>
       </w:r>
       <w:r>
@@ -783,8 +798,17 @@
           <w:color w:val="000000"/>
           <w:lang w:val="es-ES"/>
         </w:rPr>
-        <w:t>Comportamiento esperado: A través de una interfaz gráfica se dividirá la pantalla en dos. La sección de la izquierda estará a su vez dividida en dos, donde la división superior mostrará unos cuadros seleccionables con distintas utilidades para la búsqueda de perfiles y creación de los mismos</w:t>
-      </w:r>
+        <w:t xml:space="preserve">Comportamiento esperado: A través de una interfaz gráfica se dividirá la pantalla en dos. La sección de la izquierda estará a su vez dividida en dos, donde la división superior mostrará unos cuadros seleccionables con distintas utilidades para la búsqueda de perfiles y creación de </w:t>
+      </w:r>
+      <w:proofErr w:type="gramStart"/>
+      <w:r>
+        <w:rPr>
+          <w:color w:val="000000"/>
+          <w:lang w:val="es-ES"/>
+        </w:rPr>
+        <w:t>los mismos</w:t>
+      </w:r>
+      <w:proofErr w:type="gramEnd"/>
       <w:r>
         <w:rPr>
           <w:color w:val="000000"/>
@@ -797,7 +821,23 @@
           <w:color w:val="000000"/>
           <w:lang w:val="es-ES"/>
         </w:rPr>
-        <w:t>, y en la parte inferior mostrará las “portadas” de los perfiles de pacientes resultantes de la búsqueda. Las utilidades de la parte superior constan de cuadros seleccionables.   En la sección de la derecha se mostrará el perfil de paciente específico cuyos datos sean consultados (esto sucede al seleccionar alguna portada de los resultados en la división inferior izquierda), además, una vez mostrada la información completa del perfil, habrá dos cuadros seleccionables, uno con el cual se podrá eliminar el perfil, caso en el cual se pedirá una reconfirmación, y el otro con el cual se podrá actualizar algunos de los datos del perfil. Es importante recalcar que, una vez actualizado un perfil, el sistema realizará una reevaluación del mismo en base a las actualizaciones hechas, actualizando así las asignaciones automáticas en caso de ser necesario.</w:t>
+        <w:t xml:space="preserve">, y en la parte inferior mostrará las “portadas” de los perfiles de pacientes resultantes de la búsqueda. Las utilidades de la parte superior constan de cuadros seleccionables.   En la sección de la derecha se mostrará el perfil de paciente específico cuyos datos sean consultados (esto sucede al seleccionar alguna portada de los resultados en la división inferior izquierda), además, una vez mostrada la información completa del perfil, habrá dos cuadros seleccionables, uno con el cual se podrá eliminar el perfil, caso en el cual se pedirá una reconfirmación, y el otro con el cual se podrá actualizar algunos de los datos del perfil. Es importante recalcar que, una vez actualizado un perfil, el sistema realizará una reevaluación </w:t>
+      </w:r>
+      <w:proofErr w:type="gramStart"/>
+      <w:r>
+        <w:rPr>
+          <w:color w:val="000000"/>
+          <w:lang w:val="es-ES"/>
+        </w:rPr>
+        <w:t>del mismo</w:t>
+      </w:r>
+      <w:proofErr w:type="gramEnd"/>
+      <w:r>
+        <w:rPr>
+          <w:color w:val="000000"/>
+          <w:lang w:val="es-ES"/>
+        </w:rPr>
+        <w:t xml:space="preserve"> en base a las actualizaciones hechas, actualizando así las asignaciones automáticas en caso de ser necesario.</w:t>
       </w:r>
       <w:r>
         <w:rPr>
@@ -962,7 +1002,23 @@
           <w:color w:val="000000"/>
           <w:lang w:val="es-ES"/>
         </w:rPr>
-        <w:t>Los resultados de búsqueda serán mostrados por orden de mayor a menor prioridad por defecto, pero se debe incluir una opción para cambiar el orden en cualquier momento. Deberá incluir también una opción para mostrar los resultados en orden alfabético de los apellidos (de la A a la Z) con la posibilidad de intercambiar el orden.</w:t>
+        <w:t xml:space="preserve">Los resultados de búsqueda serán mostrados por orden de mayor a menor prioridad por defecto, pero se debe incluir una opción para cambiar el orden en cualquier momento. Deberá incluir también una opción para mostrar los resultados en orden alfabético de los apellidos (de la A </w:t>
+      </w:r>
+      <w:proofErr w:type="spellStart"/>
+      <w:r>
+        <w:rPr>
+          <w:color w:val="000000"/>
+          <w:lang w:val="es-ES"/>
+        </w:rPr>
+        <w:t>a</w:t>
+      </w:r>
+      <w:proofErr w:type="spellEnd"/>
+      <w:r>
+        <w:rPr>
+          <w:color w:val="000000"/>
+          <w:lang w:val="es-ES"/>
+        </w:rPr>
+        <w:t xml:space="preserve"> la Z) con la posibilidad de intercambiar el orden.</w:t>
       </w:r>
     </w:p>
     <w:p>
@@ -1692,15 +1748,7 @@
           <w:color w:val="000000"/>
           <w:lang w:val="es-ES"/>
         </w:rPr>
-        <w:t xml:space="preserve">Comportamiento esperado: En general, el comportamiento es el mismo que el de la funcionalidad de administración de datos de </w:t>
-      </w:r>
-      <w:r>
-        <w:rPr>
-          <w:color w:val="000000"/>
-          <w:lang w:val="es-ES"/>
-        </w:rPr>
-        <w:lastRenderedPageBreak/>
-        <w:t xml:space="preserve">pacientes, con la única diferencia de que ahora se tratará de datos relevantes sobre los funcionarios médicos, así como las asignaciones automáticas serán algo distintas.  </w:t>
+        <w:t xml:space="preserve">Comportamiento esperado: En general, el comportamiento es el mismo que el de la funcionalidad de administración de datos de pacientes, con la única diferencia de que ahora se tratará de datos relevantes sobre los funcionarios médicos, así como las asignaciones automáticas serán algo distintas.  </w:t>
       </w:r>
     </w:p>
     <w:p>
@@ -1858,7 +1906,23 @@
           <w:color w:val="000000"/>
           <w:lang w:val="es-ES"/>
         </w:rPr>
-        <w:t>Los resultados de búsqueda serán mostrados por orden alfabético de sus apellidos (de la A a la Z), pero se debe incluir una opción para cambiar el orden en cualquier momento.</w:t>
+        <w:t xml:space="preserve">Los resultados de búsqueda serán mostrados por orden alfabético de sus apellidos (de la A </w:t>
+      </w:r>
+      <w:proofErr w:type="spellStart"/>
+      <w:r>
+        <w:rPr>
+          <w:color w:val="000000"/>
+          <w:lang w:val="es-ES"/>
+        </w:rPr>
+        <w:t>a</w:t>
+      </w:r>
+      <w:proofErr w:type="spellEnd"/>
+      <w:r>
+        <w:rPr>
+          <w:color w:val="000000"/>
+          <w:lang w:val="es-ES"/>
+        </w:rPr>
+        <w:t xml:space="preserve"> la Z), pero se debe incluir una opción para cambiar el orden en cualquier momento.</w:t>
       </w:r>
     </w:p>
     <w:p>
@@ -2381,14 +2445,7 @@
           <w:color w:val="000000"/>
           <w:lang w:val="es-ES"/>
         </w:rPr>
-        <w:t xml:space="preserve"> hayan sido asignadas </w:t>
-      </w:r>
-      <w:r>
-        <w:rPr>
-          <w:color w:val="000000"/>
-          <w:lang w:val="es-ES"/>
-        </w:rPr>
-        <w:t>para el día presente con ese funcionario. El usuario podrá seleccionar cualquiera de las portadas, y al hacer esto se mostrará el perfil del paciente junto con una opción para retroceder a la pantalla anterior.</w:t>
+        <w:t xml:space="preserve"> hayan sido asignadas para el día presente con ese funcionario. El usuario podrá seleccionar cualquiera de las portadas, y al hacer esto se mostrará el perfil del paciente junto con una opción para retroceder a la pantalla anterior.</w:t>
       </w:r>
     </w:p>
     <w:p>
@@ -2946,15 +3003,7 @@
           <w:color w:val="000000"/>
           <w:lang w:val="es-ES"/>
         </w:rPr>
-        <w:t xml:space="preserve"> Por medio de la interfaz gráfica se le permitirá consultar los pacientes que tendrá que atender por día, así como la información del paciente, la vacuna disponible para la aplicación y las dosis requeridas para la inmunización, </w:t>
-      </w:r>
-      <w:r>
-        <w:rPr>
-          <w:color w:val="000000"/>
-          <w:lang w:val="es-ES"/>
-        </w:rPr>
-        <w:lastRenderedPageBreak/>
-        <w:t>además de requerir un chequeo al día de los pacientes vacunados exitosamente y de los pacientes que por motivos externos no asistieron o no fue posible su vacunación, además de la cantidad de vacunas utilizadas ese día.</w:t>
+        <w:t xml:space="preserve"> Por medio de la interfaz gráfica se le permitirá consultar los pacientes que tendrá que atender por día, así como la información del paciente, la vacuna disponible para la aplicación y las dosis requeridas para la inmunización, además de requerir un chequeo al día de los pacientes vacunados exitosamente y de los pacientes que por motivos externos no asistieron o no fue posible su vacunación, además de la cantidad de vacunas utilizadas ese día.</w:t>
       </w:r>
     </w:p>
     <w:p>
@@ -4151,7 +4200,6 @@
           <w:szCs w:val="18"/>
           <w:lang w:val="es-ES"/>
         </w:rPr>
-        <w:lastRenderedPageBreak/>
         <w:drawing>
           <wp:inline distT="0" distB="0" distL="0" distR="0" wp14:anchorId="77009EE4" wp14:editId="23207940">
             <wp:extent cx="2366432" cy="2041627"/>
@@ -4510,7 +4558,63 @@
         <w:rPr>
           <w:lang w:val="es-ES"/>
         </w:rPr>
-        <w:t>. Específicamente, este remplazo supuso la modificación de los cinco métodos asociados al objeto definido como los datos de los pacientes (agregar, existe, eliminar, vernombres y remplazar) cambiando su funcionamiento por los métodos implementados en la estructura del árbol AVL (find, delete, insert)</w:t>
+        <w:t xml:space="preserve">. Específicamente, este remplazo supuso la modificación de los cinco métodos asociados al objeto definido como los datos de los pacientes (agregar, existe, eliminar, </w:t>
+      </w:r>
+      <w:proofErr w:type="spellStart"/>
+      <w:r>
+        <w:rPr>
+          <w:lang w:val="es-ES"/>
+        </w:rPr>
+        <w:t>vernombres</w:t>
+      </w:r>
+      <w:proofErr w:type="spellEnd"/>
+      <w:r>
+        <w:rPr>
+          <w:lang w:val="es-ES"/>
+        </w:rPr>
+        <w:t xml:space="preserve"> y remplazar) cambiando su funcionamiento por los métodos implementados en la estructura del árbol AVL (</w:t>
+      </w:r>
+      <w:proofErr w:type="spellStart"/>
+      <w:r>
+        <w:rPr>
+          <w:lang w:val="es-ES"/>
+        </w:rPr>
+        <w:t>find</w:t>
+      </w:r>
+      <w:proofErr w:type="spellEnd"/>
+      <w:r>
+        <w:rPr>
+          <w:lang w:val="es-ES"/>
+        </w:rPr>
+        <w:t xml:space="preserve">, </w:t>
+      </w:r>
+      <w:proofErr w:type="spellStart"/>
+      <w:r>
+        <w:rPr>
+          <w:lang w:val="es-ES"/>
+        </w:rPr>
+        <w:t>delete</w:t>
+      </w:r>
+      <w:proofErr w:type="spellEnd"/>
+      <w:r>
+        <w:rPr>
+          <w:lang w:val="es-ES"/>
+        </w:rPr>
+        <w:t xml:space="preserve">, </w:t>
+      </w:r>
+      <w:proofErr w:type="spellStart"/>
+      <w:r>
+        <w:rPr>
+          <w:lang w:val="es-ES"/>
+        </w:rPr>
+        <w:t>insert</w:t>
+      </w:r>
+      <w:proofErr w:type="spellEnd"/>
+      <w:r>
+        <w:rPr>
+          <w:lang w:val="es-ES"/>
+        </w:rPr>
+        <w:t>)</w:t>
       </w:r>
       <w:r>
         <w:rPr>
@@ -4635,13 +4739,27 @@
         <w:rPr>
           <w:lang w:val="es-ES"/>
         </w:rPr>
-        <w:t xml:space="preserve"> funcionalidades para realizar el análisis de tiempo de ejecución, para esto se hizo uso de (S</w:t>
-      </w:r>
-      <w:r>
-        <w:rPr>
-          <w:lang w:val="es-ES"/>
-        </w:rPr>
-        <w:t>ystem.currentTimeMillis()</w:t>
+        <w:t xml:space="preserve"> funcionalidades para realizar el análisis de tiempo de ejecución, para esto se hizo uso de (</w:t>
+      </w:r>
+      <w:proofErr w:type="spellStart"/>
+      <w:r>
+        <w:rPr>
+          <w:lang w:val="es-ES"/>
+        </w:rPr>
+        <w:t>S</w:t>
+      </w:r>
+      <w:r>
+        <w:rPr>
+          <w:lang w:val="es-ES"/>
+        </w:rPr>
+        <w:t>ystem.currentTimeMillis</w:t>
+      </w:r>
+      <w:proofErr w:type="spellEnd"/>
+      <w:r>
+        <w:rPr>
+          <w:lang w:val="es-ES"/>
+        </w:rPr>
+        <w:t>()</w:t>
       </w:r>
       <w:r>
         <w:rPr>
@@ -4668,7 +4786,21 @@
         <w:rPr>
           <w:lang w:val="es-ES"/>
         </w:rPr>
-        <w:t>A continuación, se observarán las tablas y graficas representativas de las funcionalidades, realizadas con una implementación lineal (lista enlazada) o no lineal (arbol AVL).</w:t>
+        <w:t>A continuación, se observarán las tablas y graficas representativas de las funcionalidades, realizadas con una implementación lineal (lista enlazada) o no lineal (</w:t>
+      </w:r>
+      <w:proofErr w:type="spellStart"/>
+      <w:r>
+        <w:rPr>
+          <w:lang w:val="es-ES"/>
+        </w:rPr>
+        <w:t>arbol</w:t>
+      </w:r>
+      <w:proofErr w:type="spellEnd"/>
+      <w:r>
+        <w:rPr>
+          <w:lang w:val="es-ES"/>
+        </w:rPr>
+        <w:t xml:space="preserve"> AVL).</w:t>
       </w:r>
     </w:p>
     <w:p>
@@ -5078,13 +5210,33 @@
                 <w:lang w:val="es-ES"/>
               </w:rPr>
             </w:pPr>
+            <w:proofErr w:type="spellStart"/>
+            <w:proofErr w:type="gramStart"/>
             <w:r>
               <w:rPr>
                 <w:rFonts w:ascii="Consolas" w:hAnsi="Consolas" w:cs="Consolas"/>
                 <w:color w:val="E11E46"/>
                 <w:lang w:val="es-CO" w:eastAsia="es-CO"/>
               </w:rPr>
-              <w:t>java.lang.OutOfMemoryError:</w:t>
+              <w:t>java.lang</w:t>
+            </w:r>
+            <w:proofErr w:type="gramEnd"/>
+            <w:r>
+              <w:rPr>
+                <w:rFonts w:ascii="Consolas" w:hAnsi="Consolas" w:cs="Consolas"/>
+                <w:color w:val="E11E46"/>
+                <w:lang w:val="es-CO" w:eastAsia="es-CO"/>
+              </w:rPr>
+              <w:t>.OutOfMemoryError</w:t>
+            </w:r>
+            <w:proofErr w:type="spellEnd"/>
+            <w:r>
+              <w:rPr>
+                <w:rFonts w:ascii="Consolas" w:hAnsi="Consolas" w:cs="Consolas"/>
+                <w:color w:val="E11E46"/>
+                <w:lang w:val="es-CO" w:eastAsia="es-CO"/>
+              </w:rPr>
+              <w:t>:</w:t>
             </w:r>
           </w:p>
         </w:tc>
@@ -5512,7 +5664,6 @@
               <w:rPr>
                 <w:lang w:val="es-ES"/>
               </w:rPr>
-              <w:lastRenderedPageBreak/>
               <w:t>99999999</w:t>
             </w:r>
           </w:p>
@@ -5529,13 +5680,33 @@
                 <w:lang w:val="es-ES"/>
               </w:rPr>
             </w:pPr>
+            <w:proofErr w:type="spellStart"/>
+            <w:proofErr w:type="gramStart"/>
             <w:r>
               <w:rPr>
                 <w:rFonts w:ascii="Consolas" w:hAnsi="Consolas" w:cs="Consolas"/>
                 <w:color w:val="E11E46"/>
                 <w:lang w:val="es-CO" w:eastAsia="es-CO"/>
               </w:rPr>
-              <w:t>java.lang.OutOfMemoryError:</w:t>
+              <w:t>java.lang</w:t>
+            </w:r>
+            <w:proofErr w:type="gramEnd"/>
+            <w:r>
+              <w:rPr>
+                <w:rFonts w:ascii="Consolas" w:hAnsi="Consolas" w:cs="Consolas"/>
+                <w:color w:val="E11E46"/>
+                <w:lang w:val="es-CO" w:eastAsia="es-CO"/>
+              </w:rPr>
+              <w:t>.OutOfMemoryError</w:t>
+            </w:r>
+            <w:proofErr w:type="spellEnd"/>
+            <w:r>
+              <w:rPr>
+                <w:rFonts w:ascii="Consolas" w:hAnsi="Consolas" w:cs="Consolas"/>
+                <w:color w:val="E11E46"/>
+                <w:lang w:val="es-CO" w:eastAsia="es-CO"/>
+              </w:rPr>
+              <w:t>:</w:t>
             </w:r>
           </w:p>
         </w:tc>
@@ -5967,13 +6138,33 @@
                 <w:lang w:val="es-ES"/>
               </w:rPr>
             </w:pPr>
+            <w:proofErr w:type="spellStart"/>
+            <w:proofErr w:type="gramStart"/>
             <w:r>
               <w:rPr>
                 <w:rFonts w:ascii="Consolas" w:hAnsi="Consolas" w:cs="Consolas"/>
                 <w:color w:val="E11E46"/>
                 <w:lang w:val="es-CO" w:eastAsia="es-CO"/>
               </w:rPr>
-              <w:t>java.lang.OutOfMemoryError:</w:t>
+              <w:t>java.lang</w:t>
+            </w:r>
+            <w:proofErr w:type="gramEnd"/>
+            <w:r>
+              <w:rPr>
+                <w:rFonts w:ascii="Consolas" w:hAnsi="Consolas" w:cs="Consolas"/>
+                <w:color w:val="E11E46"/>
+                <w:lang w:val="es-CO" w:eastAsia="es-CO"/>
+              </w:rPr>
+              <w:t>.OutOfMemoryError</w:t>
+            </w:r>
+            <w:proofErr w:type="spellEnd"/>
+            <w:r>
+              <w:rPr>
+                <w:rFonts w:ascii="Consolas" w:hAnsi="Consolas" w:cs="Consolas"/>
+                <w:color w:val="E11E46"/>
+                <w:lang w:val="es-CO" w:eastAsia="es-CO"/>
+              </w:rPr>
+              <w:t>:</w:t>
             </w:r>
           </w:p>
         </w:tc>
@@ -6405,13 +6596,33 @@
                 <w:lang w:val="es-ES"/>
               </w:rPr>
             </w:pPr>
+            <w:proofErr w:type="spellStart"/>
+            <w:proofErr w:type="gramStart"/>
             <w:r>
               <w:rPr>
                 <w:rFonts w:ascii="Consolas" w:hAnsi="Consolas" w:cs="Consolas"/>
                 <w:color w:val="E11E46"/>
                 <w:lang w:val="es-CO" w:eastAsia="es-CO"/>
               </w:rPr>
-              <w:t>java.lang.OutOfMemoryError:</w:t>
+              <w:t>java.lang</w:t>
+            </w:r>
+            <w:proofErr w:type="gramEnd"/>
+            <w:r>
+              <w:rPr>
+                <w:rFonts w:ascii="Consolas" w:hAnsi="Consolas" w:cs="Consolas"/>
+                <w:color w:val="E11E46"/>
+                <w:lang w:val="es-CO" w:eastAsia="es-CO"/>
+              </w:rPr>
+              <w:t>.OutOfMemoryError</w:t>
+            </w:r>
+            <w:proofErr w:type="spellEnd"/>
+            <w:r>
+              <w:rPr>
+                <w:rFonts w:ascii="Consolas" w:hAnsi="Consolas" w:cs="Consolas"/>
+                <w:color w:val="E11E46"/>
+                <w:lang w:val="es-CO" w:eastAsia="es-CO"/>
+              </w:rPr>
+              <w:t>:</w:t>
             </w:r>
           </w:p>
         </w:tc>
@@ -6828,13 +7039,33 @@
                 <w:lang w:val="es-ES"/>
               </w:rPr>
             </w:pPr>
+            <w:proofErr w:type="spellStart"/>
+            <w:proofErr w:type="gramStart"/>
             <w:r>
               <w:rPr>
                 <w:rFonts w:ascii="Consolas" w:hAnsi="Consolas" w:cs="Consolas"/>
                 <w:color w:val="E11E46"/>
                 <w:lang w:val="es-CO" w:eastAsia="es-CO"/>
               </w:rPr>
-              <w:t>java.lang.OutOfMemoryError:</w:t>
+              <w:t>java.lang</w:t>
+            </w:r>
+            <w:proofErr w:type="gramEnd"/>
+            <w:r>
+              <w:rPr>
+                <w:rFonts w:ascii="Consolas" w:hAnsi="Consolas" w:cs="Consolas"/>
+                <w:color w:val="E11E46"/>
+                <w:lang w:val="es-CO" w:eastAsia="es-CO"/>
+              </w:rPr>
+              <w:t>.OutOfMemoryError</w:t>
+            </w:r>
+            <w:proofErr w:type="spellEnd"/>
+            <w:r>
+              <w:rPr>
+                <w:rFonts w:ascii="Consolas" w:hAnsi="Consolas" w:cs="Consolas"/>
+                <w:color w:val="E11E46"/>
+                <w:lang w:val="es-CO" w:eastAsia="es-CO"/>
+              </w:rPr>
+              <w:t>:</w:t>
             </w:r>
           </w:p>
         </w:tc>
@@ -7266,13 +7497,33 @@
                 <w:lang w:val="es-ES"/>
               </w:rPr>
             </w:pPr>
+            <w:proofErr w:type="spellStart"/>
+            <w:proofErr w:type="gramStart"/>
             <w:r>
               <w:rPr>
                 <w:rFonts w:ascii="Consolas" w:hAnsi="Consolas" w:cs="Consolas"/>
                 <w:color w:val="E11E46"/>
                 <w:lang w:val="es-CO" w:eastAsia="es-CO"/>
               </w:rPr>
-              <w:t>java.lang.OutOfMemoryError:</w:t>
+              <w:t>java.lang</w:t>
+            </w:r>
+            <w:proofErr w:type="gramEnd"/>
+            <w:r>
+              <w:rPr>
+                <w:rFonts w:ascii="Consolas" w:hAnsi="Consolas" w:cs="Consolas"/>
+                <w:color w:val="E11E46"/>
+                <w:lang w:val="es-CO" w:eastAsia="es-CO"/>
+              </w:rPr>
+              <w:t>.OutOfMemoryError</w:t>
+            </w:r>
+            <w:proofErr w:type="spellEnd"/>
+            <w:r>
+              <w:rPr>
+                <w:rFonts w:ascii="Consolas" w:hAnsi="Consolas" w:cs="Consolas"/>
+                <w:color w:val="E11E46"/>
+                <w:lang w:val="es-CO" w:eastAsia="es-CO"/>
+              </w:rPr>
+              <w:t>:</w:t>
             </w:r>
           </w:p>
         </w:tc>
@@ -7318,7 +7569,6 @@
           <w:noProof/>
           <w:lang w:val="es-ES"/>
         </w:rPr>
-        <w:lastRenderedPageBreak/>
         <w:drawing>
           <wp:inline distT="0" distB="0" distL="0" distR="0" wp14:anchorId="726D786F" wp14:editId="7CB687F6">
             <wp:extent cx="3200400" cy="1866900"/>
@@ -7385,7 +7635,35 @@
         <w:rPr>
           <w:lang w:val="es-ES"/>
         </w:rPr>
-        <w:t>La primera implementación lineal, al utilizar una lista enlazada, se espera que la inserción de datos sea muy eficiente, en este caso O(1), y en el caso de múltiples llamadas se tiene un tiempo de ejecución de O(n), donde n es el numero de veces que se llama el método. Para la segunda implementación no lineal, se espera una inserción de O(log n) donde n es la altura del árbol, siendo entonces O(m log n) para múltiples llamadas, donde m es la cantidad de veces que se llama el método. En el caso de búsqueda,</w:t>
+        <w:t xml:space="preserve">La primera implementación lineal, al utilizar una lista enlazada, se espera que la inserción de datos sea muy eficiente, en este caso O(1), y en el caso de múltiples llamadas se tiene un tiempo de ejecución de O(n), donde n es el </w:t>
+      </w:r>
+      <w:proofErr w:type="spellStart"/>
+      <w:r>
+        <w:rPr>
+          <w:lang w:val="es-ES"/>
+        </w:rPr>
+        <w:t>numero</w:t>
+      </w:r>
+      <w:proofErr w:type="spellEnd"/>
+      <w:r>
+        <w:rPr>
+          <w:lang w:val="es-ES"/>
+        </w:rPr>
+        <w:t xml:space="preserve"> de veces que se llama el método. Para la segunda implementación no lineal, se espera una inserción de </w:t>
+      </w:r>
+      <w:proofErr w:type="gramStart"/>
+      <w:r>
+        <w:rPr>
+          <w:lang w:val="es-ES"/>
+        </w:rPr>
+        <w:t>O(</w:t>
+      </w:r>
+      <w:proofErr w:type="gramEnd"/>
+      <w:r>
+        <w:rPr>
+          <w:lang w:val="es-ES"/>
+        </w:rPr>
+        <w:t>log n) donde n es la altura del árbol, siendo entonces O(m log n) para múltiples llamadas, donde m es la cantidad de veces que se llama el método. En el caso de búsqueda,</w:t>
       </w:r>
       <w:r>
         <w:rPr>
@@ -7514,14 +7792,51 @@
           <w:sz w:val="22"/>
           <w:szCs w:val="22"/>
         </w:rPr>
-        <w:t>Enlace Video Demostrativo</w:t>
-      </w:r>
-    </w:p>
-    <w:p>
-      <w:r>
-        <w:t>………..</w:t>
-      </w:r>
-    </w:p>
+        <w:t xml:space="preserve">Enlace Video </w:t>
+      </w:r>
+      <w:proofErr w:type="spellStart"/>
+      <w:r>
+        <w:rPr>
+          <w:sz w:val="22"/>
+          <w:szCs w:val="22"/>
+        </w:rPr>
+        <w:t>Demostrativo</w:t>
+      </w:r>
+      <w:proofErr w:type="spellEnd"/>
+    </w:p>
+    <w:p>
+      <w:pPr>
+        <w:pStyle w:val="Ttulo1"/>
+        <w:numPr>
+          <w:ilvl w:val="0"/>
+          <w:numId w:val="0"/>
+        </w:numPr>
+        <w:pBdr>
+          <w:top w:val="nil"/>
+          <w:left w:val="nil"/>
+          <w:bottom w:val="nil"/>
+          <w:right w:val="nil"/>
+          <w:between w:val="nil"/>
+        </w:pBdr>
+        <w:rPr>
+          <w:smallCaps w:val="0"/>
+          <w:kern w:val="0"/>
+        </w:rPr>
+      </w:pPr>
+      <w:hyperlink r:id="rId17" w:history="1">
+        <w:r>
+          <w:rPr>
+            <w:rStyle w:val="Hipervnculo"/>
+            <w:smallCaps w:val="0"/>
+            <w:kern w:val="0"/>
+          </w:rPr>
+          <w:t>https://drive.google.com/file/d/1hYcNhFtFMXxQnisd5q52eQSaQ99pOXCE/view?usp=sharing</w:t>
+        </w:r>
+      </w:hyperlink>
+    </w:p>
+    <w:p/>
+    <w:p/>
+    <w:p/>
     <w:p>
       <w:pPr>
         <w:pStyle w:val="Ttulo1"/>
@@ -7546,8 +7861,17 @@
           <w:sz w:val="22"/>
           <w:szCs w:val="22"/>
         </w:rPr>
-        <w:t>roles y actividades</w:t>
-      </w:r>
+        <w:t xml:space="preserve">roles y </w:t>
+      </w:r>
+      <w:proofErr w:type="spellStart"/>
+      <w:r>
+        <w:rPr>
+          <w:sz w:val="22"/>
+          <w:szCs w:val="22"/>
+        </w:rPr>
+        <w:t>actividades</w:t>
+      </w:r>
+      <w:proofErr w:type="spellEnd"/>
     </w:p>
     <w:p>
       <w:pPr>
@@ -8024,7 +8348,23 @@
           <w:lang w:val="es-ES"/>
         </w:rPr>
         <w:tab/>
-        <w:t>Modificación y mantenimiento de la clase pacienteData.</w:t>
+        <w:t xml:space="preserve">Modificación y mantenimiento de la clase </w:t>
+      </w:r>
+      <w:proofErr w:type="spellStart"/>
+      <w:r>
+        <w:rPr>
+          <w:color w:val="000000"/>
+          <w:lang w:val="es-ES"/>
+        </w:rPr>
+        <w:t>pacienteData</w:t>
+      </w:r>
+      <w:proofErr w:type="spellEnd"/>
+      <w:r>
+        <w:rPr>
+          <w:color w:val="000000"/>
+          <w:lang w:val="es-ES"/>
+        </w:rPr>
+        <w:t>.</w:t>
       </w:r>
     </w:p>
     <w:p>
@@ -8206,13 +8546,41 @@
         <w:rPr>
           <w:lang w:val="es-CO"/>
         </w:rPr>
-        <w:t>para asegurar que el grupo entienda la idea general del proyecto, y por tanto los métodos a seguir, resultan indispensables las reuniones donde se trata de exponer, debatir y aclarar las ideas distintas para la realización del mismo.</w:t>
-      </w:r>
+        <w:t xml:space="preserve">para asegurar que el grupo entienda la idea general del proyecto, y por tanto los métodos a seguir, resultan indispensables las reuniones donde se trata de exponer, debatir y aclarar las ideas distintas para la realización </w:t>
+      </w:r>
+      <w:proofErr w:type="gramStart"/>
       <w:r>
         <w:rPr>
           <w:lang w:val="es-CO"/>
         </w:rPr>
-        <w:t xml:space="preserve"> Otra dificultad que se tuvo fue la correcta implementación de la estructura de árbol AVL, ya que requirió de un estudio de la estructura, sus características, sus implementaciones mas comunes y eficientes, así como su posterior programación y verificación asintótica para garantizar el rendimiento esperado.</w:t>
+        <w:t>del mismo</w:t>
+      </w:r>
+      <w:proofErr w:type="gramEnd"/>
+      <w:r>
+        <w:rPr>
+          <w:lang w:val="es-CO"/>
+        </w:rPr>
+        <w:t>.</w:t>
+      </w:r>
+      <w:r>
+        <w:rPr>
+          <w:lang w:val="es-CO"/>
+        </w:rPr>
+        <w:t xml:space="preserve"> Otra dificultad que se tuvo fue la correcta implementación de la estructura de árbol AVL, ya que requirió de un estudio de la estructura, sus características, sus implementaciones </w:t>
+      </w:r>
+      <w:proofErr w:type="spellStart"/>
+      <w:r>
+        <w:rPr>
+          <w:lang w:val="es-CO"/>
+        </w:rPr>
+        <w:t>mas</w:t>
+      </w:r>
+      <w:proofErr w:type="spellEnd"/>
+      <w:r>
+        <w:rPr>
+          <w:lang w:val="es-CO"/>
+        </w:rPr>
+        <w:t xml:space="preserve"> comunes y eficientes, así como su posterior programación y verificación asintótica para garantizar el rendimiento esperado.</w:t>
       </w:r>
       <w:r>
         <w:rPr>
@@ -8271,15 +8639,21 @@
           <w:szCs w:val="16"/>
           <w:lang w:val="es-ES"/>
         </w:rPr>
-        <w:t xml:space="preserve">Minsalud. (2021). Vacunación contra COVID-19. [Online]. Available: </w:t>
-      </w:r>
-      <w:hyperlink r:id="rId17" w:history="1">
+        <w:t xml:space="preserve">Minsalud. (2021). Vacunación contra COVID-19. [Online]. </w:t>
+      </w:r>
+      <w:r>
+        <w:rPr>
+          <w:sz w:val="16"/>
+          <w:szCs w:val="16"/>
+        </w:rPr>
+        <w:t xml:space="preserve">Available: </w:t>
+      </w:r>
+      <w:hyperlink r:id="rId18" w:history="1">
         <w:r>
           <w:rPr>
             <w:rStyle w:val="Hipervnculo"/>
             <w:sz w:val="16"/>
             <w:szCs w:val="16"/>
-            <w:lang w:val="es-ES"/>
           </w:rPr>
           <w:t>https://www.minsalud.gov.co/salud/publica/Vacunacion/Paginas/Vacunacion-covid-19.aspx</w:t>
         </w:r>
@@ -8288,20 +8662,13 @@
         <w:rPr>
           <w:sz w:val="16"/>
           <w:szCs w:val="16"/>
-          <w:lang w:val="es-ES"/>
         </w:rPr>
         <w:t>.</w:t>
       </w:r>
     </w:p>
-    <w:p>
-      <w:pPr>
-        <w:rPr>
-          <w:lang w:val="es-ES"/>
-        </w:rPr>
-      </w:pPr>
-    </w:p>
+    <w:p/>
     <w:sectPr>
-      <w:headerReference w:type="default" r:id="rId18"/>
+      <w:headerReference w:type="default" r:id="rId19"/>
       <w:pgSz w:w="12240" w:h="15840" w:code="1"/>
       <w:pgMar w:top="1008" w:right="936" w:bottom="1008" w:left="936" w:header="432" w:footer="432" w:gutter="0"/>
       <w:cols w:num="2" w:space="288"/>

</xml_diff>